<commit_message>
added models for tools: bourbon, tequila and helmet
</commit_message>
<xml_diff>
--- a/Documents/design.docx
+++ b/Documents/design.docx
@@ -5,7 +5,6 @@
     <w:p>
       <w:pPr>
         <w:rPr>
-          <w:rFonts w:hint="eastAsia"/>
           <w:b/>
           <w:bCs/>
           <w:sz w:val="30"/>
@@ -26,7 +25,6 @@
     <w:p>
       <w:pPr>
         <w:rPr>
-          <w:rFonts w:hint="eastAsia"/>
           <w:b/>
           <w:bCs/>
           <w:sz w:val="30"/>
@@ -179,9 +177,6 @@
           <w:ilvl w:val="0"/>
           <w:numId w:val="2"/>
         </w:numPr>
-        <w:rPr>
-          <w:rFonts w:hint="eastAsia"/>
-        </w:rPr>
       </w:pPr>
       <w:r>
         <w:rPr>
@@ -485,9 +480,6 @@
       <w:pPr>
         <w:pStyle w:val="a9"/>
         <w:ind w:left="360"/>
-        <w:rPr>
-          <w:rFonts w:hint="eastAsia"/>
-        </w:rPr>
       </w:pPr>
     </w:p>
     <w:p>
@@ -745,19 +737,7 @@
         <w:rPr>
           <w:rFonts w:hint="eastAsia"/>
         </w:rPr>
-        <w:t>如果开出空弹，对手获得</w:t>
-      </w:r>
-      <w:r>
-        <w:rPr>
-          <w:rFonts w:hint="eastAsia"/>
-        </w:rPr>
-        <w:t>等同于枪内剩余实弹数量的筹码</w:t>
-      </w:r>
-      <w:r>
-        <w:rPr>
-          <w:rFonts w:hint="eastAsia"/>
-        </w:rPr>
-        <w:t>。</w:t>
+        <w:t>如果开出空弹，对手获得等同于枪内剩余实弹数量的筹码。</w:t>
       </w:r>
       <w:r>
         <w:rPr>
@@ -995,11 +975,6 @@
       </w:r>
     </w:p>
     <w:p>
-      <w:pPr>
-        <w:rPr>
-          <w:rFonts w:hint="eastAsia"/>
-        </w:rPr>
-      </w:pPr>
       <w:r>
         <w:tab/>
       </w:r>
@@ -1113,19 +1088,304 @@
     </w:p>
     <w:p>
       <w:pPr>
-        <w:rPr>
-          <w:rFonts w:hint="eastAsia"/>
-        </w:rPr>
-      </w:pPr>
-      <w:r>
-        <w:tab/>
-      </w:r>
-      <w:r>
-        <w:rPr>
-          <w:rFonts w:hint="eastAsia"/>
-        </w:rPr>
-        <w:t>1. 轮盘赌是纯概率游戏。参考德州扑克通过对手未知手牌带来的不确定性，考虑引入类似的双方不透明信息带来额外游戏性。</w:t>
-      </w:r>
+        <w:pStyle w:val="a9"/>
+        <w:numPr>
+          <w:ilvl w:val="0"/>
+          <w:numId w:val="8"/>
+        </w:numPr>
+      </w:pPr>
+      <w:r>
+        <w:rPr>
+          <w:rFonts w:hint="eastAsia"/>
+        </w:rPr>
+        <w:t>轮盘赌是纯概率游戏。参考德州扑克通过对手未知手牌带来的不确定性，考虑引入类似的双方不透明信息带来额外游戏性。</w:t>
+      </w:r>
+    </w:p>
+    <w:p/>
+    <w:p>
+      <w:pPr>
+        <w:rPr>
+          <w:b/>
+          <w:bCs/>
+        </w:rPr>
+      </w:pPr>
+      <w:r>
+        <w:rPr>
+          <w:rFonts w:hint="eastAsia"/>
+          <w:b/>
+          <w:bCs/>
+        </w:rPr>
+        <w:t>规则</w:t>
+      </w:r>
+      <w:r>
+        <w:rPr>
+          <w:rFonts w:hint="eastAsia"/>
+          <w:b/>
+          <w:bCs/>
+        </w:rPr>
+        <w:t>修改</w:t>
+      </w:r>
+      <w:r>
+        <w:rPr>
+          <w:rFonts w:hint="eastAsia"/>
+          <w:b/>
+          <w:bCs/>
+        </w:rPr>
+        <w:t>：</w:t>
+      </w:r>
+    </w:p>
+    <w:p>
+      <w:pPr>
+        <w:pStyle w:val="a9"/>
+        <w:numPr>
+          <w:ilvl w:val="0"/>
+          <w:numId w:val="9"/>
+        </w:numPr>
+        <w:rPr>
+          <w:b/>
+          <w:bCs/>
+        </w:rPr>
+      </w:pPr>
+      <w:r>
+        <w:rPr>
+          <w:rFonts w:hint="eastAsia"/>
+          <w:b/>
+          <w:bCs/>
+        </w:rPr>
+        <w:t>超机智青年大会 12.22前 轮盘游戏</w:t>
+      </w:r>
+      <w:r>
+        <w:rPr>
+          <w:rFonts w:hint="eastAsia"/>
+          <w:b/>
+          <w:bCs/>
+        </w:rPr>
+        <w:t xml:space="preserve"> 中段</w:t>
+      </w:r>
+    </w:p>
+    <w:p>
+      <w:pPr>
+        <w:pStyle w:val="a9"/>
+        <w:numPr>
+          <w:ilvl w:val="0"/>
+          <w:numId w:val="9"/>
+        </w:numPr>
+        <w:rPr>
+          <w:b/>
+          <w:bCs/>
+        </w:rPr>
+      </w:pPr>
+      <w:r>
+        <w:rPr>
+          <w:rFonts w:hint="eastAsia"/>
+          <w:b/>
+          <w:bCs/>
+        </w:rPr>
+        <w:t>填子弹一人一半</w:t>
+      </w:r>
+      <w:r>
+        <w:rPr>
+          <w:rFonts w:hint="eastAsia"/>
+          <w:b/>
+          <w:bCs/>
+        </w:rPr>
+        <w:t>；每个人可放，但是看不到对方有没有放。</w:t>
+      </w:r>
+      <w:r>
+        <w:rPr>
+          <w:rFonts w:hint="eastAsia"/>
+          <w:b/>
+          <w:bCs/>
+        </w:rPr>
+        <w:t>子弹存在颜色，可看到是谁放的</w:t>
+      </w:r>
+    </w:p>
+    <w:p>
+      <w:pPr>
+        <w:pStyle w:val="a9"/>
+        <w:numPr>
+          <w:ilvl w:val="0"/>
+          <w:numId w:val="9"/>
+        </w:numPr>
+        <w:rPr>
+          <w:b/>
+          <w:bCs/>
+        </w:rPr>
+      </w:pPr>
+      <w:r>
+        <w:rPr>
+          <w:rFonts w:hint="eastAsia"/>
+          <w:b/>
+          <w:bCs/>
+        </w:rPr>
+        <w:t>道具：</w:t>
+      </w:r>
+    </w:p>
+    <w:p>
+      <w:pPr>
+        <w:pStyle w:val="a9"/>
+        <w:numPr>
+          <w:ilvl w:val="1"/>
+          <w:numId w:val="9"/>
+        </w:numPr>
+        <w:rPr>
+          <w:b/>
+          <w:bCs/>
+        </w:rPr>
+      </w:pPr>
+      <w:r>
+        <w:rPr>
+          <w:rFonts w:hint="eastAsia"/>
+          <w:b/>
+          <w:bCs/>
+        </w:rPr>
+        <w:t>查看当前仓位</w:t>
+      </w:r>
+    </w:p>
+    <w:p>
+      <w:pPr>
+        <w:pStyle w:val="a9"/>
+        <w:numPr>
+          <w:ilvl w:val="1"/>
+          <w:numId w:val="9"/>
+        </w:numPr>
+        <w:rPr>
+          <w:b/>
+          <w:bCs/>
+        </w:rPr>
+      </w:pPr>
+      <w:r>
+        <w:rPr>
+          <w:rFonts w:hint="eastAsia"/>
+          <w:b/>
+          <w:bCs/>
+        </w:rPr>
+        <w:t>查看接下来n发仓位</w:t>
+      </w:r>
+    </w:p>
+    <w:p>
+      <w:pPr>
+        <w:pStyle w:val="a9"/>
+        <w:numPr>
+          <w:ilvl w:val="1"/>
+          <w:numId w:val="9"/>
+        </w:numPr>
+        <w:rPr>
+          <w:b/>
+          <w:bCs/>
+        </w:rPr>
+      </w:pPr>
+      <w:r>
+        <w:rPr>
+          <w:rFonts w:hint="eastAsia"/>
+          <w:b/>
+          <w:bCs/>
+        </w:rPr>
+        <w:t>筹码翻倍卡</w:t>
+      </w:r>
+    </w:p>
+    <w:p>
+      <w:pPr>
+        <w:pStyle w:val="a9"/>
+        <w:numPr>
+          <w:ilvl w:val="1"/>
+          <w:numId w:val="9"/>
+        </w:numPr>
+        <w:rPr>
+          <w:b/>
+          <w:bCs/>
+        </w:rPr>
+      </w:pPr>
+      <w:r>
+        <w:rPr>
+          <w:rFonts w:hint="eastAsia"/>
+          <w:b/>
+          <w:bCs/>
+        </w:rPr>
+        <w:t>盾牌（至多抵挡一颗子弹）；一个仓位可能存在2发子弹</w:t>
+      </w:r>
+    </w:p>
+    <w:p>
+      <w:pPr>
+        <w:pStyle w:val="a9"/>
+        <w:numPr>
+          <w:ilvl w:val="1"/>
+          <w:numId w:val="9"/>
+        </w:numPr>
+        <w:rPr>
+          <w:b/>
+          <w:bCs/>
+        </w:rPr>
+      </w:pPr>
+      <w:r>
+        <w:rPr>
+          <w:rFonts w:hint="eastAsia"/>
+          <w:b/>
+          <w:bCs/>
+        </w:rPr>
+        <w:t>商店解锁模式</w:t>
+      </w:r>
+      <w:r>
+        <w:rPr>
+          <w:rFonts w:hint="eastAsia"/>
+          <w:b/>
+          <w:bCs/>
+        </w:rPr>
+        <w:t>（会员卡）</w:t>
+      </w:r>
+    </w:p>
+    <w:p>
+      <w:pPr>
+        <w:pStyle w:val="a9"/>
+        <w:numPr>
+          <w:ilvl w:val="1"/>
+          <w:numId w:val="9"/>
+        </w:numPr>
+        <w:rPr>
+          <w:b/>
+          <w:bCs/>
+        </w:rPr>
+      </w:pPr>
+      <w:r>
+        <w:rPr>
+          <w:rFonts w:hint="eastAsia"/>
+          <w:b/>
+          <w:bCs/>
+        </w:rPr>
+        <w:t>当前仓和任意未开仓互换</w:t>
+      </w:r>
+    </w:p>
+    <w:p>
+      <w:pPr>
+        <w:pStyle w:val="a9"/>
+        <w:numPr>
+          <w:ilvl w:val="1"/>
+          <w:numId w:val="9"/>
+        </w:numPr>
+        <w:rPr>
+          <w:b/>
+          <w:bCs/>
+        </w:rPr>
+      </w:pPr>
+      <w:r>
+        <w:rPr>
+          <w:rFonts w:hint="eastAsia"/>
+          <w:b/>
+          <w:bCs/>
+        </w:rPr>
+        <w:t>气球</w:t>
+      </w:r>
+    </w:p>
+    <w:p>
+      <w:pPr>
+        <w:pStyle w:val="a9"/>
+        <w:ind w:left="1300"/>
+        <w:rPr>
+          <w:rFonts w:hint="eastAsia"/>
+          <w:b/>
+          <w:bCs/>
+        </w:rPr>
+      </w:pPr>
     </w:p>
     <w:sectPr>
       <w:pgSz w:w="11906" w:h="16838"/>
@@ -1633,6 +1893,95 @@
     </w:lvl>
   </w:abstractNum>
   <w:abstractNum w:abstractNumId="5" w15:restartNumberingAfterBreak="0">
+    <w:nsid w:val="25804C30"/>
+    <w:multiLevelType w:val="hybridMultilevel"/>
+    <w:tmpl w:val="94284B22"/>
+    <w:lvl w:ilvl="0" w:tplc="C9E4DD20">
+      <w:start w:val="1"/>
+      <w:numFmt w:val="decimal"/>
+      <w:lvlText w:val="%1."/>
+      <w:lvlJc w:val="left"/>
+      <w:pPr>
+        <w:ind w:left="780" w:hanging="360"/>
+      </w:pPr>
+      <w:rPr>
+        <w:rFonts w:hint="default"/>
+      </w:rPr>
+    </w:lvl>
+    <w:lvl w:ilvl="1" w:tplc="04090019" w:tentative="1">
+      <w:start w:val="1"/>
+      <w:numFmt w:val="lowerLetter"/>
+      <w:lvlText w:val="%2)"/>
+      <w:lvlJc w:val="left"/>
+      <w:pPr>
+        <w:ind w:left="1300" w:hanging="440"/>
+      </w:pPr>
+    </w:lvl>
+    <w:lvl w:ilvl="2" w:tplc="0409001B" w:tentative="1">
+      <w:start w:val="1"/>
+      <w:numFmt w:val="lowerRoman"/>
+      <w:lvlText w:val="%3."/>
+      <w:lvlJc w:val="right"/>
+      <w:pPr>
+        <w:ind w:left="1740" w:hanging="440"/>
+      </w:pPr>
+    </w:lvl>
+    <w:lvl w:ilvl="3" w:tplc="0409000F" w:tentative="1">
+      <w:start w:val="1"/>
+      <w:numFmt w:val="decimal"/>
+      <w:lvlText w:val="%4."/>
+      <w:lvlJc w:val="left"/>
+      <w:pPr>
+        <w:ind w:left="2180" w:hanging="440"/>
+      </w:pPr>
+    </w:lvl>
+    <w:lvl w:ilvl="4" w:tplc="04090019" w:tentative="1">
+      <w:start w:val="1"/>
+      <w:numFmt w:val="lowerLetter"/>
+      <w:lvlText w:val="%5)"/>
+      <w:lvlJc w:val="left"/>
+      <w:pPr>
+        <w:ind w:left="2620" w:hanging="440"/>
+      </w:pPr>
+    </w:lvl>
+    <w:lvl w:ilvl="5" w:tplc="0409001B" w:tentative="1">
+      <w:start w:val="1"/>
+      <w:numFmt w:val="lowerRoman"/>
+      <w:lvlText w:val="%6."/>
+      <w:lvlJc w:val="right"/>
+      <w:pPr>
+        <w:ind w:left="3060" w:hanging="440"/>
+      </w:pPr>
+    </w:lvl>
+    <w:lvl w:ilvl="6" w:tplc="0409000F" w:tentative="1">
+      <w:start w:val="1"/>
+      <w:numFmt w:val="decimal"/>
+      <w:lvlText w:val="%7."/>
+      <w:lvlJc w:val="left"/>
+      <w:pPr>
+        <w:ind w:left="3500" w:hanging="440"/>
+      </w:pPr>
+    </w:lvl>
+    <w:lvl w:ilvl="7" w:tplc="04090019" w:tentative="1">
+      <w:start w:val="1"/>
+      <w:numFmt w:val="lowerLetter"/>
+      <w:lvlText w:val="%8)"/>
+      <w:lvlJc w:val="left"/>
+      <w:pPr>
+        <w:ind w:left="3940" w:hanging="440"/>
+      </w:pPr>
+    </w:lvl>
+    <w:lvl w:ilvl="8" w:tplc="0409001B" w:tentative="1">
+      <w:start w:val="1"/>
+      <w:numFmt w:val="lowerRoman"/>
+      <w:lvlText w:val="%9."/>
+      <w:lvlJc w:val="right"/>
+      <w:pPr>
+        <w:ind w:left="4380" w:hanging="440"/>
+      </w:pPr>
+    </w:lvl>
+  </w:abstractNum>
+  <w:abstractNum w:abstractNumId="6" w15:restartNumberingAfterBreak="0">
     <w:nsid w:val="26F12B2D"/>
     <w:multiLevelType w:val="hybridMultilevel"/>
     <w:tmpl w:val="31BEA8CA"/>
@@ -1721,7 +2070,7 @@
       </w:pPr>
     </w:lvl>
   </w:abstractNum>
-  <w:abstractNum w:abstractNumId="6" w15:restartNumberingAfterBreak="0">
+  <w:abstractNum w:abstractNumId="7" w15:restartNumberingAfterBreak="0">
     <w:nsid w:val="37101135"/>
     <w:multiLevelType w:val="hybridMultilevel"/>
     <w:tmpl w:val="7F9C1EFE"/>
@@ -1834,14 +2183,103 @@
       </w:rPr>
     </w:lvl>
   </w:abstractNum>
+  <w:abstractNum w:abstractNumId="8" w15:restartNumberingAfterBreak="0">
+    <w:nsid w:val="568B4EAC"/>
+    <w:multiLevelType w:val="hybridMultilevel"/>
+    <w:tmpl w:val="61E4EF96"/>
+    <w:lvl w:ilvl="0" w:tplc="E878FA64">
+      <w:start w:val="1"/>
+      <w:numFmt w:val="decimal"/>
+      <w:lvlText w:val="%1."/>
+      <w:lvlJc w:val="left"/>
+      <w:pPr>
+        <w:ind w:left="780" w:hanging="360"/>
+      </w:pPr>
+      <w:rPr>
+        <w:rFonts w:hint="default"/>
+      </w:rPr>
+    </w:lvl>
+    <w:lvl w:ilvl="1" w:tplc="04090019">
+      <w:start w:val="1"/>
+      <w:numFmt w:val="lowerLetter"/>
+      <w:lvlText w:val="%2)"/>
+      <w:lvlJc w:val="left"/>
+      <w:pPr>
+        <w:ind w:left="1300" w:hanging="440"/>
+      </w:pPr>
+    </w:lvl>
+    <w:lvl w:ilvl="2" w:tplc="0409001B" w:tentative="1">
+      <w:start w:val="1"/>
+      <w:numFmt w:val="lowerRoman"/>
+      <w:lvlText w:val="%3."/>
+      <w:lvlJc w:val="right"/>
+      <w:pPr>
+        <w:ind w:left="1740" w:hanging="440"/>
+      </w:pPr>
+    </w:lvl>
+    <w:lvl w:ilvl="3" w:tplc="0409000F" w:tentative="1">
+      <w:start w:val="1"/>
+      <w:numFmt w:val="decimal"/>
+      <w:lvlText w:val="%4."/>
+      <w:lvlJc w:val="left"/>
+      <w:pPr>
+        <w:ind w:left="2180" w:hanging="440"/>
+      </w:pPr>
+    </w:lvl>
+    <w:lvl w:ilvl="4" w:tplc="04090019" w:tentative="1">
+      <w:start w:val="1"/>
+      <w:numFmt w:val="lowerLetter"/>
+      <w:lvlText w:val="%5)"/>
+      <w:lvlJc w:val="left"/>
+      <w:pPr>
+        <w:ind w:left="2620" w:hanging="440"/>
+      </w:pPr>
+    </w:lvl>
+    <w:lvl w:ilvl="5" w:tplc="0409001B" w:tentative="1">
+      <w:start w:val="1"/>
+      <w:numFmt w:val="lowerRoman"/>
+      <w:lvlText w:val="%6."/>
+      <w:lvlJc w:val="right"/>
+      <w:pPr>
+        <w:ind w:left="3060" w:hanging="440"/>
+      </w:pPr>
+    </w:lvl>
+    <w:lvl w:ilvl="6" w:tplc="0409000F" w:tentative="1">
+      <w:start w:val="1"/>
+      <w:numFmt w:val="decimal"/>
+      <w:lvlText w:val="%7."/>
+      <w:lvlJc w:val="left"/>
+      <w:pPr>
+        <w:ind w:left="3500" w:hanging="440"/>
+      </w:pPr>
+    </w:lvl>
+    <w:lvl w:ilvl="7" w:tplc="04090019" w:tentative="1">
+      <w:start w:val="1"/>
+      <w:numFmt w:val="lowerLetter"/>
+      <w:lvlText w:val="%8)"/>
+      <w:lvlJc w:val="left"/>
+      <w:pPr>
+        <w:ind w:left="3940" w:hanging="440"/>
+      </w:pPr>
+    </w:lvl>
+    <w:lvl w:ilvl="8" w:tplc="0409001B" w:tentative="1">
+      <w:start w:val="1"/>
+      <w:numFmt w:val="lowerRoman"/>
+      <w:lvlText w:val="%9."/>
+      <w:lvlJc w:val="right"/>
+      <w:pPr>
+        <w:ind w:left="4380" w:hanging="440"/>
+      </w:pPr>
+    </w:lvl>
+  </w:abstractNum>
   <w:num w:numId="1" w16cid:durableId="668680881">
-    <w:abstractNumId w:val="5"/>
+    <w:abstractNumId w:val="6"/>
   </w:num>
   <w:num w:numId="2" w16cid:durableId="202718793">
     <w:abstractNumId w:val="3"/>
   </w:num>
   <w:num w:numId="3" w16cid:durableId="663902188">
-    <w:abstractNumId w:val="6"/>
+    <w:abstractNumId w:val="7"/>
   </w:num>
   <w:num w:numId="4" w16cid:durableId="2058430646">
     <w:abstractNumId w:val="4"/>
@@ -1854,6 +2292,12 @@
   </w:num>
   <w:num w:numId="7" w16cid:durableId="173762778">
     <w:abstractNumId w:val="1"/>
+  </w:num>
+  <w:num w:numId="8" w16cid:durableId="1618370094">
+    <w:abstractNumId w:val="5"/>
+  </w:num>
+  <w:num w:numId="9" w16cid:durableId="1165166281">
+    <w:abstractNumId w:val="8"/>
   </w:num>
 </w:numbering>
 </file>

</xml_diff>